<commit_message>
Metodik! Svar på mail, ny animering, ny skybox
</commit_message>
<xml_diff>
--- a/docs/Är det ett problem.docx
+++ b/docs/Är det ett problem.docx
@@ -951,13 +951,7 @@
     </w:p>
     <w:p>
       <w:r>
-        <w:t>Frågeställningen ser ut som följer (sammanfattad och generaliserad): ”Ä</w:t>
-      </w:r>
-      <w:r>
-        <w:t>r det ett problem att man inte kan utvärdera gameplay utan att lägga stora resurser på nätverksimplementation?</w:t>
-      </w:r>
-      <w:r>
-        <w:t xml:space="preserve">” Det vill säga, bromsar den parallella utvecklingen av multiplayer det agila i ett projekt </w:t>
+        <w:t xml:space="preserve">Frågeställningen ser ut som följer (sammanfattad och generaliserad): ”Är det ett problem att man inte kan utvärdera gameplay utan att lägga stora resurser på nätverksimplementation?” Det vill säga, bromsar den parallella utvecklingen av multiplayer det agila i ett projekt </w:t>
       </w:r>
       <w:r>
         <w:t>och ställer det för höga krav på utvecklaren av ”gameplay” att samtidigt kunna och givetvis vara medveten om nätverksdelen?</w:t>
@@ -984,8 +978,10 @@
         <w:t>Emil och Rickard</w:t>
       </w:r>
     </w:p>
-    <w:p>
-      <w:r>
+    <w:p/>
+    <w:p>
+      <w:r>
+        <w:lastRenderedPageBreak/>
         <w:t>Skickat till:</w:t>
       </w:r>
       <w:r>
@@ -1004,6 +1000,53 @@
       </w:r>
       <w:r>
         <w:br/>
+        <w:t>Svar från Arrowhead, Kalle Sjöström,</w:t>
+      </w:r>
+    </w:p>
+    <w:p>
+      <w:r>
+        <w:t>Hej hej!</w:t>
+      </w:r>
+    </w:p>
+    <w:p>
+      <w:r>
+        <w:t>Ursäkta att det tagit så lång tid att svara, m</w:t>
+      </w:r>
+      <w:r>
+        <w:t>en det är rätt köttigt här atm.</w:t>
+      </w:r>
+    </w:p>
+    <w:p>
+      <w:r>
+        <w:t>Intressant frågeställning! Jag har själv funderat på detta rätt mycket under tiden här på Arrowhead. Jag skulle gärna svara mer utförligt, men har inte riktigt tid att sätta</w:t>
+      </w:r>
+      <w:r>
+        <w:t xml:space="preserve"> mig ner och göra det just nu..</w:t>
+      </w:r>
+    </w:p>
+    <w:p>
+      <w:r>
+        <w:t>Som kort svar: Ja, det är ett problem och det bromsar utvecklingen av spel.</w:t>
+      </w:r>
+    </w:p>
+    <w:p>
+      <w:r>
+        <w:t>Men problem är ju till för att lösas, och detta problem är inte svart eller vitt. Det finns grader på hur stort problemet blir och hur mycket det bromsar. Jag har jobbat rätt mycket med att minska denna friktion efter Showdowns release där vi hade rätt stora problem med nätverk och iterations-hastigheten på desi</w:t>
+      </w:r>
+      <w:r>
+        <w:t>gnfronten.</w:t>
+      </w:r>
+    </w:p>
+    <w:p>
+      <w:r>
+        <w:t>Jag svarar som sagt gärna längre och mer utförligt om hur vi arbetar med detta om ni fortfarande är intresserade, men det får nog vänta tills efter 5:e mars.</w:t>
+      </w:r>
+    </w:p>
+    <w:p>
+      <w:bookmarkStart w:id="0" w:name="_GoBack"/>
+      <w:bookmarkEnd w:id="0"/>
+      <w:r>
+        <w:br/>
       </w:r>
       <w:hyperlink r:id="rId16" w:history="1">
         <w:r>
@@ -1072,8 +1115,6 @@
       <w:r>
         <w:t xml:space="preserve"> </w:t>
       </w:r>
-      <w:bookmarkStart w:id="0" w:name="_GoBack"/>
-      <w:bookmarkEnd w:id="0"/>
     </w:p>
     <w:p/>
     <w:sectPr>
@@ -2092,7 +2133,7 @@
 </file>
 
 <file path=customXml/itemProps1.xml><?xml version="1.0" encoding="utf-8"?>
-<ds:datastoreItem xmlns:ds="http://schemas.openxmlformats.org/officeDocument/2006/customXml" ds:itemID="{9CED46BB-8D91-4FBC-BECE-DA5498EDC34F}">
+<ds:datastoreItem xmlns:ds="http://schemas.openxmlformats.org/officeDocument/2006/customXml" ds:itemID="{20D57ECC-15B5-435B-8E5B-EA66FDB7DBC9}">
   <ds:schemaRefs>
     <ds:schemaRef ds:uri="http://schemas.openxmlformats.org/officeDocument/2006/bibliography"/>
   </ds:schemaRefs>

</xml_diff>